<commit_message>
Poster + diagnose opslaan in db
</commit_message>
<xml_diff>
--- a/poster/poster.docx
+++ b/poster/poster.docx
@@ -6,6 +6,8 @@
       <w:pPr>
         <w:pStyle w:val="Titel"/>
       </w:pPr>
+      <w:bookmarkStart w:id="0" w:name="_GoBack"/>
+      <w:bookmarkEnd w:id="0"/>
       <w:r>
         <w:rPr>
           <w:noProof/>
@@ -16,13 +18,13 @@
               <wp:anchor distT="45720" distB="45720" distL="114300" distR="114300" simplePos="0" relativeHeight="251669504" behindDoc="0" locked="0" layoutInCell="1" allowOverlap="1" wp14:anchorId="0E08BAA1" wp14:editId="7FEC6570">
                 <wp:simplePos x="0" y="0"/>
                 <wp:positionH relativeFrom="column">
-                  <wp:posOffset>323892</wp:posOffset>
+                  <wp:posOffset>1685925</wp:posOffset>
                 </wp:positionH>
                 <wp:positionV relativeFrom="paragraph">
-                  <wp:posOffset>8086327</wp:posOffset>
+                  <wp:posOffset>8077200</wp:posOffset>
                 </wp:positionV>
-                <wp:extent cx="2519680" cy="1404620"/>
-                <wp:effectExtent l="0" t="0" r="13970" b="20320"/>
+                <wp:extent cx="2181225" cy="1404620"/>
+                <wp:effectExtent l="0" t="0" r="28575" b="26670"/>
                 <wp:wrapSquare wrapText="bothSides"/>
                 <wp:docPr id="16" name="Tekstvak 2"/>
                 <wp:cNvGraphicFramePr>
@@ -37,7 +39,7 @@
                       <wps:spPr bwMode="auto">
                         <a:xfrm>
                           <a:off x="0" y="0"/>
-                          <a:ext cx="2519680" cy="1404620"/>
+                          <a:ext cx="2181225" cy="1404620"/>
                         </a:xfrm>
                         <a:prstGeom prst="rect">
                           <a:avLst/>
@@ -59,26 +61,33 @@
                           <w:p>
                             <w:pPr>
                               <w:tabs>
+                                <w:tab w:val="right" w:pos="1134"/>
                                 <w:tab w:val="left" w:pos="1276"/>
                               </w:tabs>
+                              <w:spacing w:after="0"/>
                             </w:pPr>
                             <w:r>
+                              <w:tab/>
                               <w:t>Naam:</w:t>
                             </w:r>
                             <w:r>
                               <w:tab/>
                               <w:t>Pieter-Jan Robrecht</w:t>
                             </w:r>
+                          </w:p>
+                          <w:p>
+                            <w:pPr>
+                              <w:tabs>
+                                <w:tab w:val="right" w:pos="1134"/>
+                                <w:tab w:val="left" w:pos="1276"/>
+                              </w:tabs>
+                              <w:spacing w:after="0"/>
+                              <w:ind w:firstLine="1"/>
+                            </w:pPr>
                             <w:r>
-                              <w:br/>
-                              <w:t>Klas:</w:t>
+                              <w:tab/>
                             </w:r>
                             <w:r>
-                              <w:tab/>
-                              <w:t>MELICTI</w:t>
-                            </w:r>
-                            <w:r>
-                              <w:br/>
                               <w:t>Jaar:</w:t>
                             </w:r>
                             <w:r>
@@ -109,32 +118,39 @@
                 <v:stroke joinstyle="miter"/>
                 <v:path gradientshapeok="t" o:connecttype="rect"/>
               </v:shapetype>
-              <v:shape id="Tekstvak 2" o:spid="_x0000_s1026" type="#_x0000_t202" style="position:absolute;margin-left:25.5pt;margin-top:636.7pt;width:198.4pt;height:110.6pt;z-index:251669504;visibility:visible;mso-wrap-style:square;mso-width-percent:0;mso-height-percent:200;mso-wrap-distance-left:9pt;mso-wrap-distance-top:3.6pt;mso-wrap-distance-right:9pt;mso-wrap-distance-bottom:3.6pt;mso-position-horizontal:absolute;mso-position-horizontal-relative:text;mso-position-vertical:absolute;mso-position-vertical-relative:text;mso-width-percent:0;mso-height-percent:200;mso-width-relative:margin;mso-height-relative:margin;v-text-anchor:top" o:gfxdata="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" strokecolor="white [3212]">
+              <v:shape id="Tekstvak 2" o:spid="_x0000_s1026" type="#_x0000_t202" style="position:absolute;margin-left:132.75pt;margin-top:636pt;width:171.75pt;height:110.6pt;z-index:251669504;visibility:visible;mso-wrap-style:square;mso-width-percent:0;mso-height-percent:200;mso-wrap-distance-left:9pt;mso-wrap-distance-top:3.6pt;mso-wrap-distance-right:9pt;mso-wrap-distance-bottom:3.6pt;mso-position-horizontal:absolute;mso-position-horizontal-relative:text;mso-position-vertical:absolute;mso-position-vertical-relative:text;mso-width-percent:0;mso-height-percent:200;mso-width-relative:margin;mso-height-relative:margin;v-text-anchor:top" o:gfxdata="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" strokecolor="white [3212]">
                 <v:textbox style="mso-fit-shape-to-text:t">
                   <w:txbxContent>
                     <w:p>
                       <w:pPr>
                         <w:tabs>
+                          <w:tab w:val="right" w:pos="1134"/>
                           <w:tab w:val="left" w:pos="1276"/>
                         </w:tabs>
+                        <w:spacing w:after="0"/>
                       </w:pPr>
                       <w:r>
+                        <w:tab/>
                         <w:t>Naam:</w:t>
                       </w:r>
                       <w:r>
                         <w:tab/>
                         <w:t>Pieter-Jan Robrecht</w:t>
                       </w:r>
+                    </w:p>
+                    <w:p>
+                      <w:pPr>
+                        <w:tabs>
+                          <w:tab w:val="right" w:pos="1134"/>
+                          <w:tab w:val="left" w:pos="1276"/>
+                        </w:tabs>
+                        <w:spacing w:after="0"/>
+                        <w:ind w:firstLine="1"/>
+                      </w:pPr>
                       <w:r>
-                        <w:br/>
-                        <w:t>Klas:</w:t>
+                        <w:tab/>
                       </w:r>
                       <w:r>
-                        <w:tab/>
-                        <w:t>MELICTI</w:t>
-                      </w:r>
-                      <w:r>
-                        <w:br/>
                         <w:t>Jaar:</w:t>
                       </w:r>
                       <w:r>
@@ -151,6 +167,195 @@
         </mc:AlternateContent>
       </w:r>
       <w:r>
+        <w:rPr>
+          <w:noProof/>
+        </w:rPr>
+        <mc:AlternateContent>
+          <mc:Choice Requires="wps">
+            <w:drawing>
+              <wp:anchor distT="45720" distB="45720" distL="114300" distR="114300" simplePos="0" relativeHeight="251665408" behindDoc="0" locked="0" layoutInCell="1" allowOverlap="1">
+                <wp:simplePos x="0" y="0"/>
+                <wp:positionH relativeFrom="column">
+                  <wp:posOffset>-743585</wp:posOffset>
+                </wp:positionH>
+                <wp:positionV relativeFrom="paragraph">
+                  <wp:posOffset>7629525</wp:posOffset>
+                </wp:positionV>
+                <wp:extent cx="2886075" cy="1404620"/>
+                <wp:effectExtent l="0" t="0" r="28575" b="20320"/>
+                <wp:wrapTopAndBottom/>
+                <wp:docPr id="217" name="Tekstvak 2"/>
+                <wp:cNvGraphicFramePr>
+                  <a:graphicFrameLocks xmlns:a="http://schemas.openxmlformats.org/drawingml/2006/main"/>
+                </wp:cNvGraphicFramePr>
+                <a:graphic xmlns:a="http://schemas.openxmlformats.org/drawingml/2006/main">
+                  <a:graphicData uri="http://schemas.microsoft.com/office/word/2010/wordprocessingShape">
+                    <wps:wsp>
+                      <wps:cNvSpPr txBox="1">
+                        <a:spLocks noChangeArrowheads="1"/>
+                      </wps:cNvSpPr>
+                      <wps:spPr bwMode="auto">
+                        <a:xfrm>
+                          <a:off x="0" y="0"/>
+                          <a:ext cx="2886075" cy="1404620"/>
+                        </a:xfrm>
+                        <a:prstGeom prst="rect">
+                          <a:avLst/>
+                        </a:prstGeom>
+                        <a:solidFill>
+                          <a:srgbClr val="FFFFFF"/>
+                        </a:solidFill>
+                        <a:ln w="9525">
+                          <a:solidFill>
+                            <a:schemeClr val="bg1"/>
+                          </a:solidFill>
+                          <a:miter lim="800000"/>
+                          <a:headEnd/>
+                          <a:tailEnd/>
+                        </a:ln>
+                      </wps:spPr>
+                      <wps:txbx>
+                        <w:txbxContent>
+                          <w:p>
+                            <w:pPr>
+                              <w:tabs>
+                                <w:tab w:val="right" w:pos="1276"/>
+                                <w:tab w:val="left" w:pos="1418"/>
+                              </w:tabs>
+                              <w:spacing w:after="0"/>
+                            </w:pPr>
+                            <w:r>
+                              <w:tab/>
+                            </w:r>
+                            <w:r>
+                              <w:t>Promotoren:</w:t>
+                            </w:r>
+                            <w:r>
+                              <w:tab/>
+                              <w:t xml:space="preserve">Annemie </w:t>
+                            </w:r>
+                            <w:proofErr w:type="spellStart"/>
+                            <w:r>
+                              <w:t>Vorstermans</w:t>
+                            </w:r>
+                          </w:p>
+                          <w:p>
+                            <w:pPr>
+                              <w:tabs>
+                                <w:tab w:val="right" w:pos="1276"/>
+                                <w:tab w:val="left" w:pos="1418"/>
+                              </w:tabs>
+                              <w:spacing w:after="0"/>
+                            </w:pPr>
+                            <w:proofErr w:type="spellEnd"/>
+                            <w:r>
+                              <w:tab/>
+                            </w:r>
+                            <w:proofErr w:type="spellStart"/>
+                            <w:r>
+                              <w:t>Co-promotor</w:t>
+                            </w:r>
+                            <w:proofErr w:type="spellEnd"/>
+                            <w:r>
+                              <w:t>:</w:t>
+                            </w:r>
+                            <w:r>
+                              <w:tab/>
+                              <w:t xml:space="preserve">Carl </w:t>
+                            </w:r>
+                            <w:proofErr w:type="spellStart"/>
+                            <w:r>
+                              <w:t>Eeckhout</w:t>
+                            </w:r>
+                            <w:proofErr w:type="spellEnd"/>
+                          </w:p>
+                        </w:txbxContent>
+                      </wps:txbx>
+                      <wps:bodyPr rot="0" vert="horz" wrap="square" lIns="91440" tIns="45720" rIns="91440" bIns="45720" anchor="t" anchorCtr="0">
+                        <a:spAutoFit/>
+                      </wps:bodyPr>
+                    </wps:wsp>
+                  </a:graphicData>
+                </a:graphic>
+                <wp14:sizeRelH relativeFrom="margin">
+                  <wp14:pctWidth>0</wp14:pctWidth>
+                </wp14:sizeRelH>
+                <wp14:sizeRelV relativeFrom="margin">
+                  <wp14:pctHeight>20000</wp14:pctHeight>
+                </wp14:sizeRelV>
+              </wp:anchor>
+            </w:drawing>
+          </mc:Choice>
+          <mc:Fallback>
+            <w:pict>
+              <v:shape id="_x0000_s1027" type="#_x0000_t202" style="position:absolute;margin-left:-58.55pt;margin-top:600.75pt;width:227.25pt;height:110.6pt;z-index:251665408;visibility:visible;mso-wrap-style:square;mso-width-percent:0;mso-height-percent:200;mso-wrap-distance-left:9pt;mso-wrap-distance-top:3.6pt;mso-wrap-distance-right:9pt;mso-wrap-distance-bottom:3.6pt;mso-position-horizontal:absolute;mso-position-horizontal-relative:text;mso-position-vertical:absolute;mso-position-vertical-relative:text;mso-width-percent:0;mso-height-percent:200;mso-width-relative:margin;mso-height-relative:margin;v-text-anchor:top" o:gfxdata="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" strokecolor="white [3212]">
+                <v:textbox style="mso-fit-shape-to-text:t">
+                  <w:txbxContent>
+                    <w:p>
+                      <w:pPr>
+                        <w:tabs>
+                          <w:tab w:val="right" w:pos="1276"/>
+                          <w:tab w:val="left" w:pos="1418"/>
+                        </w:tabs>
+                        <w:spacing w:after="0"/>
+                      </w:pPr>
+                      <w:r>
+                        <w:tab/>
+                      </w:r>
+                      <w:r>
+                        <w:t>Promotoren:</w:t>
+                      </w:r>
+                      <w:r>
+                        <w:tab/>
+                        <w:t xml:space="preserve">Annemie </w:t>
+                      </w:r>
+                      <w:proofErr w:type="spellStart"/>
+                      <w:r>
+                        <w:t>Vorstermans</w:t>
+                      </w:r>
+                    </w:p>
+                    <w:p>
+                      <w:pPr>
+                        <w:tabs>
+                          <w:tab w:val="right" w:pos="1276"/>
+                          <w:tab w:val="left" w:pos="1418"/>
+                        </w:tabs>
+                        <w:spacing w:after="0"/>
+                      </w:pPr>
+                      <w:proofErr w:type="spellEnd"/>
+                      <w:r>
+                        <w:tab/>
+                      </w:r>
+                      <w:proofErr w:type="spellStart"/>
+                      <w:r>
+                        <w:t>Co-promotor</w:t>
+                      </w:r>
+                      <w:proofErr w:type="spellEnd"/>
+                      <w:r>
+                        <w:t>:</w:t>
+                      </w:r>
+                      <w:r>
+                        <w:tab/>
+                        <w:t xml:space="preserve">Carl </w:t>
+                      </w:r>
+                      <w:proofErr w:type="spellStart"/>
+                      <w:r>
+                        <w:t>Eeckhout</w:t>
+                      </w:r>
+                      <w:proofErr w:type="spellEnd"/>
+                    </w:p>
+                  </w:txbxContent>
+                </v:textbox>
+                <w10:wrap type="topAndBottom"/>
+              </v:shape>
+            </w:pict>
+          </mc:Fallback>
+        </mc:AlternateContent>
+      </w:r>
+      <w:r>
+        <w:rPr>
+          <w:noProof/>
+        </w:rPr>
         <w:drawing>
           <wp:anchor distT="0" distB="0" distL="114300" distR="114300" simplePos="0" relativeHeight="251663360" behindDoc="0" locked="0" layoutInCell="1" allowOverlap="1">
             <wp:simplePos x="0" y="0"/>
@@ -339,6 +544,9 @@
         </mc:AlternateContent>
       </w:r>
       <w:r>
+        <w:rPr>
+          <w:noProof/>
+        </w:rPr>
         <mc:AlternateContent>
           <mc:Choice Requires="wpg">
             <w:drawing>
@@ -875,171 +1083,32 @@
           </mc:Choice>
           <mc:Fallback>
             <w:pict>
-              <v:group w14:anchorId="5DF8A362" id="Groep 5" o:spid="_x0000_s1026" style="position:absolute;margin-left:-107.15pt;margin-top:-132.55pt;width:702pt;height:170.4pt;z-index:251658240" coordsize="89154,21640" o:gfxdata="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">
+              <v:group w14:anchorId="27E61308" id="Groep 5" o:spid="_x0000_s1026" style="position:absolute;margin-left:-107.15pt;margin-top:-132.55pt;width:702pt;height:170.4pt;z-index:251658240" coordsize="89154,21640" o:gfxdata="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">
                 <v:rect id="Rechthoek 4" o:spid="_x0000_s1027" style="position:absolute;width:89154;height:18478;visibility:visible;mso-wrap-style:square;v-text-anchor:middle" o:gfxdata="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" fillcolor="#1d8db0" strokecolor="#1d8db0" strokeweight="1pt"/>
+                <v:shapetype id="_x0000_t75" coordsize="21600,21600" o:spt="75" o:preferrelative="t" path="m@4@5l@4@11@9@11@9@5xe" filled="f" stroked="f">
+                  <v:stroke joinstyle="miter"/>
+                  <v:formulas>
+                    <v:f eqn="if lineDrawn pixelLineWidth 0"/>
+                    <v:f eqn="sum @0 1 0"/>
+                    <v:f eqn="sum 0 0 @1"/>
+                    <v:f eqn="prod @2 1 2"/>
+                    <v:f eqn="prod @3 21600 pixelWidth"/>
+                    <v:f eqn="prod @3 21600 pixelHeight"/>
+                    <v:f eqn="sum @0 0 1"/>
+                    <v:f eqn="prod @6 1 2"/>
+                    <v:f eqn="prod @7 21600 pixelWidth"/>
+                    <v:f eqn="sum @8 21600 0"/>
+                    <v:f eqn="prod @7 21600 pixelHeight"/>
+                    <v:f eqn="sum @10 21600 0"/>
+                  </v:formulas>
+                  <v:path o:extrusionok="f" gradientshapeok="t" o:connecttype="rect"/>
+                  <o:lock v:ext="edit" aspectratio="t"/>
+                </v:shapetype>
                 <v:shape id="Afbeelding 1" o:spid="_x0000_s1028" type="#_x0000_t75" alt="KULEUVEN_CMYK_LOGO" style="position:absolute;left:7620;top:10668;width:30765;height:10972;visibility:visible;mso-wrap-style:square" o:gfxdata="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">
                   <v:imagedata r:id="rId9" o:title="KULEUVEN_CMYK_LOGO"/>
                   <v:path arrowok="t"/>
                 </v:shape>
               </v:group>
-            </w:pict>
-          </mc:Fallback>
-        </mc:AlternateContent>
-      </w:r>
-      <w:r>
-        <w:rPr>
-          <w:noProof/>
-        </w:rPr>
-        <mc:AlternateContent>
-          <mc:Choice Requires="wps">
-            <w:drawing>
-              <wp:anchor distT="45720" distB="45720" distL="114300" distR="114300" simplePos="0" relativeHeight="251665408" behindDoc="0" locked="0" layoutInCell="1" allowOverlap="1">
-                <wp:simplePos x="0" y="0"/>
-                <wp:positionH relativeFrom="column">
-                  <wp:posOffset>-723501</wp:posOffset>
-                </wp:positionH>
-                <wp:positionV relativeFrom="paragraph">
-                  <wp:posOffset>7616308</wp:posOffset>
-                </wp:positionV>
-                <wp:extent cx="2519680" cy="1404620"/>
-                <wp:effectExtent l="0" t="0" r="13970" b="20320"/>
-                <wp:wrapSquare wrapText="bothSides"/>
-                <wp:docPr id="217" name="Tekstvak 2"/>
-                <wp:cNvGraphicFramePr>
-                  <a:graphicFrameLocks xmlns:a="http://schemas.openxmlformats.org/drawingml/2006/main"/>
-                </wp:cNvGraphicFramePr>
-                <a:graphic xmlns:a="http://schemas.openxmlformats.org/drawingml/2006/main">
-                  <a:graphicData uri="http://schemas.microsoft.com/office/word/2010/wordprocessingShape">
-                    <wps:wsp>
-                      <wps:cNvSpPr txBox="1">
-                        <a:spLocks noChangeArrowheads="1"/>
-                      </wps:cNvSpPr>
-                      <wps:spPr bwMode="auto">
-                        <a:xfrm>
-                          <a:off x="0" y="0"/>
-                          <a:ext cx="2519680" cy="1404620"/>
-                        </a:xfrm>
-                        <a:prstGeom prst="rect">
-                          <a:avLst/>
-                        </a:prstGeom>
-                        <a:solidFill>
-                          <a:srgbClr val="FFFFFF"/>
-                        </a:solidFill>
-                        <a:ln w="9525">
-                          <a:solidFill>
-                            <a:schemeClr val="bg1"/>
-                          </a:solidFill>
-                          <a:miter lim="800000"/>
-                          <a:headEnd/>
-                          <a:tailEnd/>
-                        </a:ln>
-                      </wps:spPr>
-                      <wps:txbx>
-                        <w:txbxContent>
-                          <w:p>
-                            <w:pPr>
-                              <w:tabs>
-                                <w:tab w:val="left" w:pos="1276"/>
-                              </w:tabs>
-                            </w:pPr>
-                            <w:r>
-                              <w:t>Pro</w:t>
-                            </w:r>
-                            <w:bookmarkStart w:id="0" w:name="_GoBack"/>
-                            <w:r>
-                              <w:t>motoren:</w:t>
-                            </w:r>
-                            <w:r>
-                              <w:tab/>
-                              <w:t>Annemie Vorstermans</w:t>
-                            </w:r>
-                            <w:r>
-                              <w:br/>
-                            </w:r>
-                            <w:proofErr w:type="spellStart"/>
-                            <w:r>
-                              <w:t>Co-promotor</w:t>
-                            </w:r>
-                            <w:proofErr w:type="spellEnd"/>
-                            <w:r>
-                              <w:t>:</w:t>
-                            </w:r>
-                            <w:r>
-                              <w:tab/>
-                              <w:t xml:space="preserve">Carl </w:t>
-                            </w:r>
-                            <w:proofErr w:type="spellStart"/>
-                            <w:r>
-                              <w:t>Eeckhout</w:t>
-                            </w:r>
-                            <w:bookmarkEnd w:id="0"/>
-                            <w:proofErr w:type="spellEnd"/>
-                          </w:p>
-                        </w:txbxContent>
-                      </wps:txbx>
-                      <wps:bodyPr rot="0" vert="horz" wrap="square" lIns="91440" tIns="45720" rIns="91440" bIns="45720" anchor="t" anchorCtr="0">
-                        <a:spAutoFit/>
-                      </wps:bodyPr>
-                    </wps:wsp>
-                  </a:graphicData>
-                </a:graphic>
-                <wp14:sizeRelH relativeFrom="margin">
-                  <wp14:pctWidth>0</wp14:pctWidth>
-                </wp14:sizeRelH>
-                <wp14:sizeRelV relativeFrom="margin">
-                  <wp14:pctHeight>20000</wp14:pctHeight>
-                </wp14:sizeRelV>
-              </wp:anchor>
-            </w:drawing>
-          </mc:Choice>
-          <mc:Fallback>
-            <w:pict>
-              <v:shape id="_x0000_s1028" type="#_x0000_t202" style="position:absolute;margin-left:-56.95pt;margin-top:599.7pt;width:198.4pt;height:110.6pt;z-index:251665408;visibility:visible;mso-wrap-style:square;mso-width-percent:0;mso-height-percent:200;mso-wrap-distance-left:9pt;mso-wrap-distance-top:3.6pt;mso-wrap-distance-right:9pt;mso-wrap-distance-bottom:3.6pt;mso-position-horizontal:absolute;mso-position-horizontal-relative:text;mso-position-vertical:absolute;mso-position-vertical-relative:text;mso-width-percent:0;mso-height-percent:200;mso-width-relative:margin;mso-height-relative:margin;v-text-anchor:top" o:gfxdata="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" strokecolor="white [3212]">
-                <v:textbox style="mso-fit-shape-to-text:t">
-                  <w:txbxContent>
-                    <w:p>
-                      <w:pPr>
-                        <w:tabs>
-                          <w:tab w:val="left" w:pos="1276"/>
-                        </w:tabs>
-                      </w:pPr>
-                      <w:r>
-                        <w:t>Pro</w:t>
-                      </w:r>
-                      <w:bookmarkStart w:id="1" w:name="_GoBack"/>
-                      <w:r>
-                        <w:t>motoren:</w:t>
-                      </w:r>
-                      <w:r>
-                        <w:tab/>
-                        <w:t>Annemie Vorstermans</w:t>
-                      </w:r>
-                      <w:r>
-                        <w:br/>
-                      </w:r>
-                      <w:proofErr w:type="spellStart"/>
-                      <w:r>
-                        <w:t>Co-promotor</w:t>
-                      </w:r>
-                      <w:proofErr w:type="spellEnd"/>
-                      <w:r>
-                        <w:t>:</w:t>
-                      </w:r>
-                      <w:r>
-                        <w:tab/>
-                        <w:t xml:space="preserve">Carl </w:t>
-                      </w:r>
-                      <w:proofErr w:type="spellStart"/>
-                      <w:r>
-                        <w:t>Eeckhout</w:t>
-                      </w:r>
-                      <w:bookmarkEnd w:id="1"/>
-                      <w:proofErr w:type="spellEnd"/>
-                    </w:p>
-                  </w:txbxContent>
-                </v:textbox>
-                <w10:wrap type="square"/>
-              </v:shape>
             </w:pict>
           </mc:Fallback>
         </mc:AlternateContent>
@@ -1456,6 +1525,7 @@
   <w:style w:type="character" w:default="1" w:styleId="Standaardalinea-lettertype">
     <w:name w:val="Default Paragraph Font"/>
     <w:uiPriority w:val="1"/>
+    <w:semiHidden/>
     <w:unhideWhenUsed/>
   </w:style>
   <w:style w:type="table" w:default="1" w:styleId="Standaardtabel">

</xml_diff>